<commit_message>
see change log/minor updates
</commit_message>
<xml_diff>
--- a/Change log.docx
+++ b/Change log.docx
@@ -498,26 +498,103 @@
         </w:rPr>
         <w:t xml:space="preserve"> match in the title we </w:t>
       </w:r>
+      <w:r>
+        <w:rPr>
+          <w:rFonts w:ascii="Garamond" w:hAnsi="Garamond"/>
+          <w:color w:val="7030A0"/>
+          <w:sz w:val="28"/>
+          <w:szCs w:val="28"/>
+        </w:rPr>
+        <w:t>don’t need</w:t>
+      </w:r>
+      <w:r>
+        <w:rPr>
+          <w:rFonts w:ascii="Garamond" w:hAnsi="Garamond"/>
+          <w:color w:val="7030A0"/>
+          <w:sz w:val="28"/>
+          <w:szCs w:val="28"/>
+        </w:rPr>
+        <w:t xml:space="preserve"> to search the description?  </w:t>
+      </w:r>
+    </w:p>
+    <w:p>
+      <w:pPr>
+        <w:rPr>
+          <w:rFonts w:ascii="Garamond" w:hAnsi="Garamond"/>
+          <w:color w:val="7030A0"/>
+          <w:sz w:val="28"/>
+          <w:szCs w:val="28"/>
+        </w:rPr>
+      </w:pPr>
+    </w:p>
+    <w:p>
+      <w:pPr>
+        <w:rPr>
+          <w:rFonts w:ascii="Garamond" w:hAnsi="Garamond"/>
+          <w:color w:val="7030A0"/>
+          <w:sz w:val="28"/>
+          <w:szCs w:val="28"/>
+        </w:rPr>
+      </w:pPr>
+      <w:r>
+        <w:rPr>
+          <w:rFonts w:ascii="Garamond" w:hAnsi="Garamond"/>
+          <w:color w:val="7030A0"/>
+          <w:sz w:val="28"/>
+          <w:szCs w:val="28"/>
+        </w:rPr>
+        <w:t xml:space="preserve">7/5/17 – Second Round </w:t>
+      </w:r>
+    </w:p>
+    <w:p>
+      <w:pPr>
+        <w:rPr>
+          <w:rFonts w:ascii="Garamond" w:hAnsi="Garamond"/>
+          <w:color w:val="7030A0"/>
+          <w:sz w:val="28"/>
+          <w:szCs w:val="28"/>
+        </w:rPr>
+      </w:pPr>
+      <w:r>
+        <w:rPr>
+          <w:rFonts w:ascii="Garamond" w:hAnsi="Garamond"/>
+          <w:color w:val="7030A0"/>
+          <w:sz w:val="28"/>
+          <w:szCs w:val="28"/>
+        </w:rPr>
+        <w:t>Test-Script.js</w:t>
+      </w:r>
+    </w:p>
+    <w:p>
+      <w:pPr>
+        <w:rPr>
+          <w:rFonts w:ascii="Garamond" w:hAnsi="Garamond"/>
+          <w:color w:val="7030A0"/>
+          <w:sz w:val="28"/>
+          <w:szCs w:val="28"/>
+        </w:rPr>
+      </w:pPr>
+      <w:r>
+        <w:rPr>
+          <w:rFonts w:ascii="Garamond" w:hAnsi="Garamond"/>
+          <w:color w:val="7030A0"/>
+          <w:sz w:val="28"/>
+          <w:szCs w:val="28"/>
+        </w:rPr>
+        <w:t xml:space="preserve">Minor updates </w:t>
+      </w:r>
+    </w:p>
+    <w:p>
+      <w:pPr>
+        <w:rPr>
+          <w:rFonts w:ascii="Garamond" w:hAnsi="Garamond"/>
+          <w:color w:val="7030A0"/>
+          <w:sz w:val="28"/>
+          <w:szCs w:val="28"/>
+        </w:rPr>
+      </w:pPr>
       <w:bookmarkStart w:id="0" w:name="_GoBack"/>
       <w:bookmarkEnd w:id="0"/>
-      <w:r>
-        <w:rPr>
-          <w:rFonts w:ascii="Garamond" w:hAnsi="Garamond"/>
-          <w:color w:val="7030A0"/>
-          <w:sz w:val="28"/>
-          <w:szCs w:val="28"/>
-        </w:rPr>
-        <w:t>don’t need</w:t>
-      </w:r>
-      <w:r>
-        <w:rPr>
-          <w:rFonts w:ascii="Garamond" w:hAnsi="Garamond"/>
-          <w:color w:val="7030A0"/>
-          <w:sz w:val="28"/>
-          <w:szCs w:val="28"/>
-        </w:rPr>
-        <w:t xml:space="preserve"> to search the description?  </w:t>
-      </w:r>
     </w:p>
     <w:sectPr>
       <w:pgSz w:w="12240" w:h="15840"/>

</xml_diff>

<commit_message>
Added new HTML and changed Scoring Algorithm.
</commit_message>
<xml_diff>
--- a/Change log.docx
+++ b/Change log.docx
@@ -1,6 +1,6 @@
 
 <file path=word/document.xml><?xml version="1.0" encoding="utf-8"?>
-<w:document xmlns:wpc="http://schemas.microsoft.com/office/word/2010/wordprocessingCanvas" xmlns:cx="http://schemas.microsoft.com/office/drawing/2014/chartex" xmlns:cx1="http://schemas.microsoft.com/office/drawing/2015/9/8/chartex" xmlns:cx2="http://schemas.microsoft.com/office/drawing/2015/10/21/chartex" xmlns:cx3="http://schemas.microsoft.com/office/drawing/2016/5/9/chartex" xmlns:cx4="http://schemas.microsoft.com/office/drawing/2016/5/10/chartex" xmlns:cx5="http://schemas.microsoft.com/office/drawing/2016/5/11/chartex" xmlns:mc="http://schemas.openxmlformats.org/markup-compatibility/2006" xmlns:o="urn:schemas-microsoft-com:office:office" xmlns:r="http://schemas.openxmlformats.org/officeDocument/2006/relationships" xmlns:m="http://schemas.openxmlformats.org/officeDocument/2006/math" xmlns:v="urn:schemas-microsoft-com:vml" xmlns:wp14="http://schemas.microsoft.com/office/word/2010/wordprocessingDrawing" xmlns:wp="http://schemas.openxmlformats.org/drawingml/2006/wordprocessingDrawing" xmlns:w10="urn:schemas-microsoft-com:office:word" xmlns:w="http://schemas.openxmlformats.org/wordprocessingml/2006/main" xmlns:w14="http://schemas.microsoft.com/office/word/2010/wordml" xmlns:w15="http://schemas.microsoft.com/office/word/2012/wordml" xmlns:w16se="http://schemas.microsoft.com/office/word/2015/wordml/symex" xmlns:wpg="http://schemas.microsoft.com/office/word/2010/wordprocessingGroup" xmlns:wpi="http://schemas.microsoft.com/office/word/2010/wordprocessingInk" xmlns:wne="http://schemas.microsoft.com/office/word/2006/wordml" xmlns:wps="http://schemas.microsoft.com/office/word/2010/wordprocessingShape" mc:Ignorable="w14 w15 w16se wp14">
+<w:document xmlns:wpc="http://schemas.microsoft.com/office/word/2010/wordprocessingCanvas" xmlns:mc="http://schemas.openxmlformats.org/markup-compatibility/2006" xmlns:o="urn:schemas-microsoft-com:office:office" xmlns:r="http://schemas.openxmlformats.org/officeDocument/2006/relationships" xmlns:m="http://schemas.openxmlformats.org/officeDocument/2006/math" xmlns:v="urn:schemas-microsoft-com:vml" xmlns:wp14="http://schemas.microsoft.com/office/word/2010/wordprocessingDrawing" xmlns:wp="http://schemas.openxmlformats.org/drawingml/2006/wordprocessingDrawing" xmlns:w10="urn:schemas-microsoft-com:office:word" xmlns:w="http://schemas.openxmlformats.org/wordprocessingml/2006/main" xmlns:w14="http://schemas.microsoft.com/office/word/2010/wordml" xmlns:w15="http://schemas.microsoft.com/office/word/2012/wordml" xmlns:wpg="http://schemas.microsoft.com/office/word/2010/wordprocessingGroup" xmlns:wpi="http://schemas.microsoft.com/office/word/2010/wordprocessingInk" xmlns:wne="http://schemas.microsoft.com/office/word/2006/wordml" xmlns:wps="http://schemas.microsoft.com/office/word/2010/wordprocessingShape" mc:Ignorable="w14 w15 wp14">
   <w:body>
     <w:p>
       <w:pPr>
@@ -593,8 +593,833 @@
           <w:szCs w:val="28"/>
         </w:rPr>
       </w:pPr>
+    </w:p>
+    <w:p>
+      <w:pPr>
+        <w:rPr>
+          <w:rFonts w:ascii="Garamond" w:hAnsi="Garamond"/>
+          <w:color w:val="7030A0"/>
+          <w:sz w:val="28"/>
+          <w:szCs w:val="28"/>
+        </w:rPr>
+      </w:pPr>
+    </w:p>
+    <w:p>
+      <w:pPr>
+        <w:rPr>
+          <w:rFonts w:ascii="Garamond" w:hAnsi="Garamond"/>
+          <w:color w:val="7030A0"/>
+          <w:sz w:val="28"/>
+          <w:szCs w:val="28"/>
+        </w:rPr>
+      </w:pPr>
+    </w:p>
+    <w:p>
+      <w:pPr>
+        <w:pStyle w:val="Heading1"/>
+      </w:pPr>
+      <w:r>
+        <w:lastRenderedPageBreak/>
+        <w:t>JCS 7/5/17</w:t>
+      </w:r>
+    </w:p>
+    <w:p>
+      <w:pPr>
+        <w:rPr>
+          <w:b/>
+          <w:color w:val="5B9BD5" w:themeColor="accent1"/>
+        </w:rPr>
+      </w:pPr>
+      <w:r>
+        <w:rPr>
+          <w:b/>
+          <w:color w:val="5B9BD5" w:themeColor="accent1"/>
+        </w:rPr>
+        <w:t>Test-Script.js</w:t>
+      </w:r>
+    </w:p>
+    <w:p>
+      <w:pPr>
+        <w:rPr>
+          <w:b/>
+          <w:color w:val="5B9BD5" w:themeColor="accent1"/>
+        </w:rPr>
+      </w:pPr>
+      <w:r>
+        <w:rPr>
+          <w:b/>
+          <w:color w:val="5B9BD5" w:themeColor="accent1"/>
+        </w:rPr>
+        <w:t xml:space="preserve">Added </w:t>
+      </w:r>
+      <w:r>
+        <w:rPr>
+          <w:b/>
+          <w:color w:val="5B9BD5" w:themeColor="accent1"/>
+        </w:rPr>
+        <w:t>Functions:</w:t>
+      </w:r>
+    </w:p>
+    <w:p>
+      <w:pPr>
+        <w:rPr>
+          <w:b/>
+          <w:color w:val="5B9BD5" w:themeColor="accent1"/>
+        </w:rPr>
+      </w:pPr>
+      <w:r>
+        <w:rPr>
+          <w:b/>
+          <w:color w:val="5B9BD5" w:themeColor="accent1"/>
+        </w:rPr>
+        <w:tab/>
+      </w:r>
+      <w:proofErr w:type="spellStart"/>
+      <w:proofErr w:type="gramStart"/>
+      <w:r>
+        <w:rPr>
+          <w:b/>
+          <w:color w:val="5B9BD5" w:themeColor="accent1"/>
+        </w:rPr>
+        <w:t>convertToHTML</w:t>
+      </w:r>
+      <w:proofErr w:type="spellEnd"/>
+      <w:r>
+        <w:rPr>
+          <w:b/>
+          <w:color w:val="5B9BD5" w:themeColor="accent1"/>
+        </w:rPr>
+        <w:t>(</w:t>
+      </w:r>
+      <w:proofErr w:type="spellStart"/>
+      <w:proofErr w:type="gramEnd"/>
+      <w:r>
+        <w:rPr>
+          <w:b/>
+          <w:color w:val="5B9BD5" w:themeColor="accent1"/>
+        </w:rPr>
+        <w:t>searchResultsArray</w:t>
+      </w:r>
+      <w:proofErr w:type="spellEnd"/>
+      <w:r>
+        <w:rPr>
+          <w:b/>
+          <w:color w:val="5B9BD5" w:themeColor="accent1"/>
+        </w:rPr>
+        <w:t>): Changes a search result into an HTML list item.</w:t>
+      </w:r>
+    </w:p>
+    <w:p>
+      <w:pPr>
+        <w:rPr>
+          <w:b/>
+          <w:color w:val="5B9BD5" w:themeColor="accent1"/>
+        </w:rPr>
+      </w:pPr>
+      <w:r>
+        <w:rPr>
+          <w:b/>
+          <w:color w:val="5B9BD5" w:themeColor="accent1"/>
+        </w:rPr>
+        <w:tab/>
+      </w:r>
+      <w:proofErr w:type="spellStart"/>
+      <w:proofErr w:type="gramStart"/>
+      <w:r>
+        <w:rPr>
+          <w:b/>
+          <w:color w:val="5B9BD5" w:themeColor="accent1"/>
+        </w:rPr>
+        <w:t>splitAndRemoveExtraWords</w:t>
+      </w:r>
+      <w:proofErr w:type="spellEnd"/>
+      <w:r>
+        <w:rPr>
+          <w:b/>
+          <w:color w:val="5B9BD5" w:themeColor="accent1"/>
+        </w:rPr>
+        <w:t>(</w:t>
+      </w:r>
+      <w:proofErr w:type="spellStart"/>
+      <w:proofErr w:type="gramEnd"/>
+      <w:r>
+        <w:rPr>
+          <w:b/>
+          <w:color w:val="5B9BD5" w:themeColor="accent1"/>
+        </w:rPr>
+        <w:t>searchString</w:t>
+      </w:r>
+      <w:proofErr w:type="spellEnd"/>
+      <w:r>
+        <w:rPr>
+          <w:b/>
+          <w:color w:val="5B9BD5" w:themeColor="accent1"/>
+        </w:rPr>
+        <w:t xml:space="preserve">): </w:t>
+      </w:r>
+      <w:r>
+        <w:rPr>
+          <w:b/>
+          <w:color w:val="5B9BD5" w:themeColor="accent1"/>
+        </w:rPr>
+        <w:t>Turns a search string into an array of search words</w:t>
+      </w:r>
+    </w:p>
+    <w:p>
+      <w:pPr>
+        <w:rPr>
+          <w:b/>
+          <w:color w:val="5B9BD5" w:themeColor="accent1"/>
+        </w:rPr>
+      </w:pPr>
+      <w:r>
+        <w:rPr>
+          <w:b/>
+          <w:color w:val="5B9BD5" w:themeColor="accent1"/>
+        </w:rPr>
+        <w:tab/>
+      </w:r>
+      <w:proofErr w:type="spellStart"/>
+      <w:proofErr w:type="gramStart"/>
+      <w:r>
+        <w:rPr>
+          <w:b/>
+          <w:color w:val="5B9BD5" w:themeColor="accent1"/>
+        </w:rPr>
+        <w:t>makePermutations</w:t>
+      </w:r>
+      <w:proofErr w:type="spellEnd"/>
+      <w:r>
+        <w:rPr>
+          <w:b/>
+          <w:color w:val="5B9BD5" w:themeColor="accent1"/>
+        </w:rPr>
+        <w:t>(</w:t>
+      </w:r>
+      <w:proofErr w:type="spellStart"/>
+      <w:proofErr w:type="gramEnd"/>
+      <w:r>
+        <w:rPr>
+          <w:b/>
+          <w:color w:val="5B9BD5" w:themeColor="accent1"/>
+        </w:rPr>
+        <w:t>searchArray</w:t>
+      </w:r>
+      <w:proofErr w:type="spellEnd"/>
+      <w:r>
+        <w:rPr>
+          <w:b/>
+          <w:color w:val="5B9BD5" w:themeColor="accent1"/>
+        </w:rPr>
+        <w:t>)</w:t>
+      </w:r>
+      <w:r>
+        <w:rPr>
+          <w:b/>
+          <w:color w:val="5B9BD5" w:themeColor="accent1"/>
+        </w:rPr>
+        <w:t>: Not implemented yet.</w:t>
+      </w:r>
+    </w:p>
+    <w:p>
+      <w:pPr>
+        <w:ind w:firstLine="720"/>
+        <w:rPr>
+          <w:b/>
+          <w:color w:val="5B9BD5" w:themeColor="accent1"/>
+        </w:rPr>
+      </w:pPr>
+      <w:proofErr w:type="spellStart"/>
+      <w:proofErr w:type="gramStart"/>
+      <w:r>
+        <w:rPr>
+          <w:b/>
+          <w:color w:val="5B9BD5" w:themeColor="accent1"/>
+        </w:rPr>
+        <w:t>searchWithOrder</w:t>
+      </w:r>
+      <w:proofErr w:type="spellEnd"/>
+      <w:r>
+        <w:rPr>
+          <w:b/>
+          <w:color w:val="5B9BD5" w:themeColor="accent1"/>
+        </w:rPr>
+        <w:t>(</w:t>
+      </w:r>
+      <w:proofErr w:type="spellStart"/>
+      <w:proofErr w:type="gramEnd"/>
+      <w:r>
+        <w:rPr>
+          <w:b/>
+          <w:color w:val="5B9BD5" w:themeColor="accent1"/>
+        </w:rPr>
+        <w:t>searchPermutations</w:t>
+      </w:r>
+      <w:proofErr w:type="spellEnd"/>
+      <w:r>
+        <w:rPr>
+          <w:b/>
+          <w:color w:val="5B9BD5" w:themeColor="accent1"/>
+        </w:rPr>
+        <w:t>)</w:t>
+      </w:r>
+      <w:r>
+        <w:rPr>
+          <w:b/>
+          <w:color w:val="5B9BD5" w:themeColor="accent1"/>
+        </w:rPr>
+        <w:t>: Halfway implemented, sort of, then given up on.</w:t>
+      </w:r>
+    </w:p>
+    <w:p>
+      <w:pPr>
+        <w:ind w:firstLine="720"/>
+        <w:rPr>
+          <w:b/>
+          <w:color w:val="5B9BD5" w:themeColor="accent1"/>
+        </w:rPr>
+      </w:pPr>
+      <w:proofErr w:type="spellStart"/>
+      <w:proofErr w:type="gramStart"/>
+      <w:r>
+        <w:rPr>
+          <w:b/>
+          <w:color w:val="5B9BD5" w:themeColor="accent1"/>
+        </w:rPr>
+        <w:t>searchWithoutOrder</w:t>
+      </w:r>
+      <w:proofErr w:type="spellEnd"/>
+      <w:r>
+        <w:rPr>
+          <w:b/>
+          <w:color w:val="5B9BD5" w:themeColor="accent1"/>
+        </w:rPr>
+        <w:t>(</w:t>
+      </w:r>
+      <w:proofErr w:type="spellStart"/>
+      <w:proofErr w:type="gramEnd"/>
+      <w:r>
+        <w:rPr>
+          <w:b/>
+          <w:color w:val="5B9BD5" w:themeColor="accent1"/>
+        </w:rPr>
+        <w:t>searchArray</w:t>
+      </w:r>
+      <w:proofErr w:type="spellEnd"/>
+      <w:r>
+        <w:rPr>
+          <w:b/>
+          <w:color w:val="5B9BD5" w:themeColor="accent1"/>
+        </w:rPr>
+        <w:t>)</w:t>
+      </w:r>
+      <w:r>
+        <w:rPr>
+          <w:b/>
+          <w:color w:val="5B9BD5" w:themeColor="accent1"/>
+        </w:rPr>
+        <w:t xml:space="preserve">: Searches the </w:t>
+      </w:r>
+      <w:proofErr w:type="spellStart"/>
+      <w:r>
+        <w:rPr>
+          <w:b/>
+          <w:color w:val="5B9BD5" w:themeColor="accent1"/>
+        </w:rPr>
+        <w:t>json</w:t>
+      </w:r>
+      <w:proofErr w:type="spellEnd"/>
+      <w:r>
+        <w:rPr>
+          <w:b/>
+          <w:color w:val="5B9BD5" w:themeColor="accent1"/>
+        </w:rPr>
+        <w:t xml:space="preserve"> database, awarding entries a score.</w:t>
+      </w:r>
+    </w:p>
+    <w:p>
+      <w:pPr>
+        <w:ind w:firstLine="720"/>
+        <w:rPr>
+          <w:b/>
+          <w:color w:val="5B9BD5" w:themeColor="accent1"/>
+        </w:rPr>
+      </w:pPr>
+      <w:proofErr w:type="spellStart"/>
+      <w:proofErr w:type="gramStart"/>
+      <w:r>
+        <w:rPr>
+          <w:b/>
+          <w:color w:val="5B9BD5" w:themeColor="accent1"/>
+        </w:rPr>
+        <w:t>countInstances</w:t>
+      </w:r>
+      <w:proofErr w:type="spellEnd"/>
+      <w:r>
+        <w:rPr>
+          <w:b/>
+          <w:color w:val="5B9BD5" w:themeColor="accent1"/>
+        </w:rPr>
+        <w:t>(</w:t>
+      </w:r>
+      <w:proofErr w:type="gramEnd"/>
+      <w:r>
+        <w:rPr>
+          <w:b/>
+          <w:color w:val="5B9BD5" w:themeColor="accent1"/>
+        </w:rPr>
+        <w:t>string, word)</w:t>
+      </w:r>
+      <w:r>
+        <w:rPr>
+          <w:b/>
+          <w:color w:val="5B9BD5" w:themeColor="accent1"/>
+        </w:rPr>
+        <w:t>: Counts the number of matching words in a string.</w:t>
+      </w:r>
+    </w:p>
+    <w:p>
+      <w:pPr>
+        <w:ind w:firstLine="720"/>
+        <w:rPr>
+          <w:b/>
+          <w:color w:val="5B9BD5" w:themeColor="accent1"/>
+        </w:rPr>
+      </w:pPr>
+      <w:proofErr w:type="spellStart"/>
+      <w:proofErr w:type="gramStart"/>
+      <w:r>
+        <w:rPr>
+          <w:b/>
+          <w:color w:val="5B9BD5" w:themeColor="accent1"/>
+        </w:rPr>
+        <w:t>convertToArray</w:t>
+      </w:r>
+      <w:proofErr w:type="spellEnd"/>
+      <w:r>
+        <w:rPr>
+          <w:b/>
+          <w:color w:val="5B9BD5" w:themeColor="accent1"/>
+        </w:rPr>
+        <w:t>(</w:t>
+      </w:r>
+      <w:proofErr w:type="gramEnd"/>
+      <w:r>
+        <w:rPr>
+          <w:b/>
+          <w:color w:val="5B9BD5" w:themeColor="accent1"/>
+        </w:rPr>
+        <w:t>map):</w:t>
+      </w:r>
+      <w:r>
+        <w:rPr>
+          <w:b/>
+          <w:color w:val="5B9BD5" w:themeColor="accent1"/>
+        </w:rPr>
+        <w:t xml:space="preserve"> Just turns a </w:t>
+      </w:r>
+      <w:proofErr w:type="spellStart"/>
+      <w:r>
+        <w:rPr>
+          <w:b/>
+          <w:color w:val="5B9BD5" w:themeColor="accent1"/>
+        </w:rPr>
+        <w:t>json</w:t>
+      </w:r>
+      <w:proofErr w:type="spellEnd"/>
+      <w:r>
+        <w:rPr>
+          <w:b/>
+          <w:color w:val="5B9BD5" w:themeColor="accent1"/>
+        </w:rPr>
+        <w:t xml:space="preserve"> object into an actual array.</w:t>
+      </w:r>
+    </w:p>
+    <w:p>
+      <w:pPr>
+        <w:ind w:firstLine="720"/>
+        <w:rPr>
+          <w:b/>
+          <w:color w:val="5B9BD5" w:themeColor="accent1"/>
+        </w:rPr>
+      </w:pPr>
+    </w:p>
+    <w:p>
+      <w:pPr>
+        <w:pStyle w:val="Heading1"/>
+      </w:pPr>
+      <w:r>
+        <w:t>JCS 7/11/17</w:t>
+      </w:r>
+    </w:p>
+    <w:p>
+      <w:pPr>
+        <w:rPr>
+          <w:b/>
+          <w:color w:val="5B9BD5" w:themeColor="accent1"/>
+        </w:rPr>
+      </w:pPr>
+      <w:r>
+        <w:rPr>
+          <w:b/>
+          <w:color w:val="5B9BD5" w:themeColor="accent1"/>
+        </w:rPr>
+        <w:t>Test-Script.JS</w:t>
+      </w:r>
+    </w:p>
+    <w:p>
+      <w:pPr>
+        <w:rPr>
+          <w:b/>
+          <w:color w:val="5B9BD5" w:themeColor="accent1"/>
+        </w:rPr>
+      </w:pPr>
+      <w:r>
+        <w:rPr>
+          <w:b/>
+          <w:color w:val="5B9BD5" w:themeColor="accent1"/>
+        </w:rPr>
+        <w:t>Added Function:</w:t>
+      </w:r>
+    </w:p>
+    <w:p>
+      <w:pPr>
+        <w:rPr>
+          <w:b/>
+          <w:color w:val="5B9BD5" w:themeColor="accent1"/>
+        </w:rPr>
+      </w:pPr>
+      <w:r>
+        <w:rPr>
+          <w:b/>
+          <w:color w:val="5B9BD5" w:themeColor="accent1"/>
+        </w:rPr>
+        <w:tab/>
+      </w:r>
+      <w:proofErr w:type="spellStart"/>
+      <w:proofErr w:type="gramStart"/>
+      <w:r>
+        <w:rPr>
+          <w:b/>
+          <w:color w:val="5B9BD5" w:themeColor="accent1"/>
+        </w:rPr>
+        <w:t>grabSimilarWords</w:t>
+      </w:r>
+      <w:proofErr w:type="spellEnd"/>
+      <w:r>
+        <w:rPr>
+          <w:b/>
+          <w:color w:val="5B9BD5" w:themeColor="accent1"/>
+        </w:rPr>
+        <w:t>(</w:t>
+      </w:r>
+      <w:proofErr w:type="spellStart"/>
+      <w:proofErr w:type="gramEnd"/>
+      <w:r>
+        <w:rPr>
+          <w:b/>
+          <w:color w:val="5B9BD5" w:themeColor="accent1"/>
+        </w:rPr>
+        <w:t>searchArray</w:t>
+      </w:r>
+      <w:proofErr w:type="spellEnd"/>
+      <w:r>
+        <w:rPr>
+          <w:b/>
+          <w:color w:val="5B9BD5" w:themeColor="accent1"/>
+        </w:rPr>
+        <w:t>): Not fully implemented.</w:t>
+      </w:r>
+    </w:p>
+    <w:p>
+      <w:pPr>
+        <w:rPr>
+          <w:b/>
+          <w:color w:val="5B9BD5" w:themeColor="accent1"/>
+        </w:rPr>
+      </w:pPr>
+      <w:r>
+        <w:rPr>
+          <w:b/>
+          <w:color w:val="5B9BD5" w:themeColor="accent1"/>
+        </w:rPr>
+        <w:tab/>
+      </w:r>
+      <w:proofErr w:type="spellStart"/>
+      <w:proofErr w:type="gramStart"/>
+      <w:r>
+        <w:rPr>
+          <w:b/>
+          <w:color w:val="5B9BD5" w:themeColor="accent1"/>
+        </w:rPr>
+        <w:t>scoreATerm</w:t>
+      </w:r>
+      <w:proofErr w:type="spellEnd"/>
+      <w:proofErr w:type="gramEnd"/>
+      <w:r>
+        <w:rPr>
+          <w:b/>
+          <w:color w:val="5B9BD5" w:themeColor="accent1"/>
+        </w:rPr>
+        <w:t>: Consolid</w:t>
+      </w:r>
+      <w:r>
+        <w:rPr>
+          <w:b/>
+          <w:color w:val="5B9BD5" w:themeColor="accent1"/>
+        </w:rPr>
+        <w:t>at</w:t>
+      </w:r>
+      <w:r>
+        <w:rPr>
+          <w:b/>
+          <w:color w:val="5B9BD5" w:themeColor="accent1"/>
+        </w:rPr>
+        <w:t xml:space="preserve">ed copy-pasted code into one function. </w:t>
+      </w:r>
+      <w:r>
+        <w:rPr>
+          <w:b/>
+          <w:color w:val="5B9BD5" w:themeColor="accent1"/>
+        </w:rPr>
+        <w:t>Requires verbose payload.</w:t>
+      </w:r>
+    </w:p>
+    <w:p>
+      <w:pPr>
+        <w:rPr>
+          <w:b/>
+          <w:color w:val="5B9BD5" w:themeColor="accent1"/>
+        </w:rPr>
+      </w:pPr>
+      <w:r>
+        <w:rPr>
+          <w:b/>
+          <w:color w:val="5B9BD5" w:themeColor="accent1"/>
+        </w:rPr>
+        <w:t>Modified Function:</w:t>
+      </w:r>
+    </w:p>
+    <w:p>
+      <w:pPr>
+        <w:rPr>
+          <w:b/>
+          <w:color w:val="5B9BD5" w:themeColor="accent1"/>
+        </w:rPr>
+      </w:pPr>
+      <w:r>
+        <w:rPr>
+          <w:b/>
+          <w:color w:val="5B9BD5" w:themeColor="accent1"/>
+        </w:rPr>
+        <w:tab/>
+      </w:r>
+      <w:proofErr w:type="spellStart"/>
+      <w:proofErr w:type="gramStart"/>
+      <w:r>
+        <w:rPr>
+          <w:b/>
+          <w:color w:val="5B9BD5" w:themeColor="accent1"/>
+        </w:rPr>
+        <w:t>convertToHTML</w:t>
+      </w:r>
+      <w:proofErr w:type="spellEnd"/>
+      <w:proofErr w:type="gramEnd"/>
+      <w:r>
+        <w:rPr>
+          <w:b/>
+          <w:color w:val="5B9BD5" w:themeColor="accent1"/>
+        </w:rPr>
+        <w:t xml:space="preserve">: Added a bit to show part of the summary. Needs </w:t>
+      </w:r>
+      <w:r>
+        <w:rPr>
+          <w:b/>
+          <w:color w:val="5B9BD5" w:themeColor="accent1"/>
+        </w:rPr>
+        <w:t xml:space="preserve">(a lot of) </w:t>
+      </w:r>
+      <w:r>
+        <w:rPr>
+          <w:b/>
+          <w:color w:val="5B9BD5" w:themeColor="accent1"/>
+        </w:rPr>
+        <w:t>polish.</w:t>
+      </w:r>
+    </w:p>
+    <w:p>
+      <w:pPr>
+        <w:rPr>
+          <w:b/>
+          <w:color w:val="5B9BD5" w:themeColor="accent1"/>
+        </w:rPr>
+      </w:pPr>
+      <w:r>
+        <w:rPr>
+          <w:b/>
+          <w:color w:val="5B9BD5" w:themeColor="accent1"/>
+        </w:rPr>
+        <w:tab/>
+      </w:r>
+      <w:proofErr w:type="spellStart"/>
+      <w:proofErr w:type="gramStart"/>
+      <w:r>
+        <w:rPr>
+          <w:b/>
+          <w:color w:val="5B9BD5" w:themeColor="accent1"/>
+        </w:rPr>
+        <w:t>searchWithoutOrder</w:t>
+      </w:r>
+      <w:proofErr w:type="spellEnd"/>
+      <w:proofErr w:type="gramEnd"/>
+      <w:r>
+        <w:rPr>
+          <w:b/>
+          <w:color w:val="5B9BD5" w:themeColor="accent1"/>
+        </w:rPr>
+        <w:t>: Changed th</w:t>
+      </w:r>
+      <w:r>
+        <w:rPr>
+          <w:b/>
+          <w:color w:val="5B9BD5" w:themeColor="accent1"/>
+        </w:rPr>
+        <w:t>e scoring algorithm:</w:t>
+      </w:r>
+      <w:r>
+        <w:rPr>
+          <w:b/>
+          <w:color w:val="5B9BD5" w:themeColor="accent1"/>
+        </w:rPr>
+        <w:t xml:space="preserve"> values first character matching more.</w:t>
+      </w:r>
+    </w:p>
+    <w:p>
+      <w:pPr>
+        <w:rPr>
+          <w:b/>
+          <w:color w:val="5B9BD5" w:themeColor="accent1"/>
+        </w:rPr>
+      </w:pPr>
+      <w:r>
+        <w:rPr>
+          <w:b/>
+          <w:color w:val="5B9BD5" w:themeColor="accent1"/>
+        </w:rPr>
+        <w:t>Added File:</w:t>
+      </w:r>
+    </w:p>
+    <w:p>
+      <w:pPr>
+        <w:rPr>
+          <w:b/>
+          <w:color w:val="5B9BD5" w:themeColor="accent1"/>
+        </w:rPr>
+      </w:pPr>
+      <w:r>
+        <w:rPr>
+          <w:b/>
+          <w:color w:val="5B9BD5" w:themeColor="accent1"/>
+        </w:rPr>
+        <w:tab/>
+      </w:r>
+      <w:proofErr w:type="spellStart"/>
+      <w:r>
+        <w:rPr>
+          <w:b/>
+          <w:color w:val="5B9BD5" w:themeColor="accent1"/>
+        </w:rPr>
+        <w:t>ListOfMajors.json</w:t>
+      </w:r>
+      <w:proofErr w:type="spellEnd"/>
+      <w:r>
+        <w:rPr>
+          <w:b/>
+          <w:color w:val="5B9BD5" w:themeColor="accent1"/>
+        </w:rPr>
+        <w:t>: Ran the pytho</w:t>
+      </w:r>
       <w:bookmarkStart w:id="0" w:name="_GoBack"/>
       <w:bookmarkEnd w:id="0"/>
+      <w:r>
+        <w:rPr>
+          <w:b/>
+          <w:color w:val="5B9BD5" w:themeColor="accent1"/>
+        </w:rPr>
+        <w:t xml:space="preserve">n script on </w:t>
+      </w:r>
+      <w:proofErr w:type="spellStart"/>
+      <w:r>
+        <w:rPr>
+          <w:b/>
+          <w:color w:val="5B9BD5" w:themeColor="accent1"/>
+        </w:rPr>
+        <w:t>wikipedia’s</w:t>
+      </w:r>
+      <w:proofErr w:type="spellEnd"/>
+      <w:r>
+        <w:rPr>
+          <w:b/>
+          <w:color w:val="5B9BD5" w:themeColor="accent1"/>
+        </w:rPr>
+        <w:t xml:space="preserve"> “Outline of academic disciplines” page</w:t>
+      </w:r>
+    </w:p>
+    <w:p>
+      <w:pPr>
+        <w:rPr>
+          <w:b/>
+          <w:color w:val="5B9BD5" w:themeColor="accent1"/>
+        </w:rPr>
+      </w:pPr>
+      <w:r>
+        <w:rPr>
+          <w:b/>
+          <w:color w:val="5B9BD5" w:themeColor="accent1"/>
+        </w:rPr>
+        <w:t>Modified File:</w:t>
+      </w:r>
+    </w:p>
+    <w:p>
+      <w:pPr>
+        <w:rPr>
+          <w:b/>
+          <w:color w:val="5B9BD5" w:themeColor="accent1"/>
+        </w:rPr>
+      </w:pPr>
+      <w:r>
+        <w:rPr>
+          <w:b/>
+          <w:color w:val="5B9BD5" w:themeColor="accent1"/>
+        </w:rPr>
+        <w:tab/>
+        <w:t xml:space="preserve">Changed name of </w:t>
+      </w:r>
+      <w:proofErr w:type="spellStart"/>
+      <w:r>
+        <w:rPr>
+          <w:b/>
+          <w:color w:val="5B9BD5" w:themeColor="accent1"/>
+        </w:rPr>
+        <w:t>Output.json</w:t>
+      </w:r>
+      <w:proofErr w:type="spellEnd"/>
+      <w:r>
+        <w:rPr>
+          <w:b/>
+          <w:color w:val="5B9BD5" w:themeColor="accent1"/>
+        </w:rPr>
+        <w:t xml:space="preserve"> to </w:t>
+      </w:r>
+      <w:proofErr w:type="spellStart"/>
+      <w:r>
+        <w:rPr>
+          <w:b/>
+          <w:color w:val="5B9BD5" w:themeColor="accent1"/>
+        </w:rPr>
+        <w:t>ListOfHobbies.json</w:t>
+      </w:r>
+      <w:proofErr w:type="spellEnd"/>
     </w:p>
     <w:sectPr>
       <w:pgSz w:w="12240" w:h="15840"/>
@@ -607,7 +1432,7 @@
 </file>
 
 <file path=word/styles.xml><?xml version="1.0" encoding="utf-8"?>
-<w:styles xmlns:mc="http://schemas.openxmlformats.org/markup-compatibility/2006" xmlns:r="http://schemas.openxmlformats.org/officeDocument/2006/relationships" xmlns:w="http://schemas.openxmlformats.org/wordprocessingml/2006/main" xmlns:w14="http://schemas.microsoft.com/office/word/2010/wordml" xmlns:w15="http://schemas.microsoft.com/office/word/2012/wordml" xmlns:w16se="http://schemas.microsoft.com/office/word/2015/wordml/symex" mc:Ignorable="w14 w15 w16se">
+<w:styles xmlns:mc="http://schemas.openxmlformats.org/markup-compatibility/2006" xmlns:r="http://schemas.openxmlformats.org/officeDocument/2006/relationships" xmlns:w="http://schemas.openxmlformats.org/wordprocessingml/2006/main" xmlns:w14="http://schemas.microsoft.com/office/word/2010/wordml" xmlns:w15="http://schemas.microsoft.com/office/word/2012/wordml" mc:Ignorable="w14 w15">
   <w:docDefaults>
     <w:rPrDefault>
       <w:rPr>
@@ -623,7 +1448,7 @@
       </w:pPr>
     </w:pPrDefault>
   </w:docDefaults>
-  <w:latentStyles w:defLockedState="0" w:defUIPriority="99" w:defSemiHidden="0" w:defUnhideWhenUsed="0" w:defQFormat="0" w:count="374">
+  <w:latentStyles w:defLockedState="0" w:defUIPriority="99" w:defSemiHidden="0" w:defUnhideWhenUsed="0" w:defQFormat="0" w:count="371">
     <w:lsdException w:name="Normal" w:uiPriority="0" w:qFormat="1"/>
     <w:lsdException w:name="heading 1" w:uiPriority="9" w:qFormat="1"/>
     <w:lsdException w:name="heading 2" w:semiHidden="1" w:uiPriority="9" w:unhideWhenUsed="1" w:qFormat="1"/>
@@ -995,13 +1820,31 @@
     <w:lsdException w:name="List Table 5 Dark Accent 6" w:uiPriority="50"/>
     <w:lsdException w:name="List Table 6 Colorful Accent 6" w:uiPriority="51"/>
     <w:lsdException w:name="List Table 7 Colorful Accent 6" w:uiPriority="52"/>
-    <w:lsdException w:name="Mention" w:semiHidden="1" w:unhideWhenUsed="1"/>
-    <w:lsdException w:name="Smart Hyperlink" w:semiHidden="1" w:unhideWhenUsed="1"/>
-    <w:lsdException w:name="Hashtag" w:semiHidden="1" w:unhideWhenUsed="1"/>
   </w:latentStyles>
   <w:style w:type="paragraph" w:default="1" w:styleId="Normal">
     <w:name w:val="Normal"/>
     <w:qFormat/>
+  </w:style>
+  <w:style w:type="paragraph" w:styleId="Heading1">
+    <w:name w:val="heading 1"/>
+    <w:basedOn w:val="Normal"/>
+    <w:next w:val="Normal"/>
+    <w:link w:val="Heading1Char"/>
+    <w:uiPriority w:val="9"/>
+    <w:qFormat/>
+    <w:rsid w:val="00EB26CA"/>
+    <w:pPr>
+      <w:keepNext/>
+      <w:keepLines/>
+      <w:spacing w:before="240" w:after="0"/>
+      <w:outlineLvl w:val="0"/>
+    </w:pPr>
+    <w:rPr>
+      <w:rFonts w:asciiTheme="majorHAnsi" w:eastAsiaTheme="majorEastAsia" w:hAnsiTheme="majorHAnsi" w:cstheme="majorBidi"/>
+      <w:color w:val="2E74B5" w:themeColor="accent1" w:themeShade="BF"/>
+      <w:sz w:val="32"/>
+      <w:szCs w:val="32"/>
+    </w:rPr>
   </w:style>
   <w:style w:type="character" w:default="1" w:styleId="DefaultParagraphFont">
     <w:name w:val="Default Paragraph Font"/>
@@ -1029,6 +1872,19 @@
     <w:uiPriority w:val="99"/>
     <w:semiHidden/>
     <w:unhideWhenUsed/>
+  </w:style>
+  <w:style w:type="character" w:customStyle="1" w:styleId="Heading1Char">
+    <w:name w:val="Heading 1 Char"/>
+    <w:basedOn w:val="DefaultParagraphFont"/>
+    <w:link w:val="Heading1"/>
+    <w:uiPriority w:val="9"/>
+    <w:rsid w:val="00EB26CA"/>
+    <w:rPr>
+      <w:rFonts w:asciiTheme="majorHAnsi" w:eastAsiaTheme="majorEastAsia" w:hAnsiTheme="majorHAnsi" w:cstheme="majorBidi"/>
+      <w:color w:val="2E74B5" w:themeColor="accent1" w:themeShade="BF"/>
+      <w:sz w:val="32"/>
+      <w:szCs w:val="32"/>
+    </w:rPr>
   </w:style>
 </w:styles>
 </file>

</xml_diff>